<commit_message>
modelo vista menu SEG
</commit_message>
<xml_diff>
--- a/SGE/Modificacion de vista.docx
+++ b/SGE/Modificacion de vista.docx
@@ -462,18 +462,193 @@
       <w:pPr>
         <w:pStyle w:val="Normal"/>
       </w:pPr>
-      <w:r>
-        <w:rPr/>
-        <w:t xml:space="preserve">Con esto, vamos a crear elementos de </w:t>
-      </w:r>
-      <w:r>
-        <w:rPr/>
-        <w:t>menu</w:t>
-      </w:r>
-      <w:r>
-        <w:rPr/>
-        <w:t xml:space="preserve"> MINUTO 21:45</w:t>
-      </w:r>
+    </w:p>
+    <w:p>
+      <w:pPr/>
+      <w:r>
+        <w:br w:type="page"/>
+      </w:r>
+    </w:p>
+    <w:p>
+      <w:pPr>
+        <w:pStyle w:val="Normal"/>
+      </w:pPr>
+      <w:r>
+        <w:rPr/>
+        <w:t xml:space="preserve">Con esto, vamos a crear </w:t>
+      </w:r>
+      <w:r>
+        <w:rPr/>
+        <w:t>acciones de ventana</w:t>
+      </w:r>
+    </w:p>
+    <w:p>
+      <w:pPr>
+        <w:pStyle w:val="Normal"/>
+      </w:pPr>
+      <w:r>
+        <w:drawing>
+          <wp:inline wp14:editId="1B24EE1E" wp14:anchorId="4A925FE7">
+            <wp:extent cx="5724525" cy="2466975"/>
+            <wp:effectExtent l="0" t="0" r="0" b="0"/>
+            <wp:docPr id="82004208" name="drawing"/>
+            <wp:cNvGraphicFramePr>
+              <a:graphicFrameLocks noChangeAspect="1"/>
+            </wp:cNvGraphicFramePr>
+            <a:graphic>
+              <a:graphicData xmlns:a="http://schemas.openxmlformats.org/drawingml/2006/main" uri="http://schemas.openxmlformats.org/drawingml/2006/picture">
+                <pic:pic xmlns:pic="http://schemas.openxmlformats.org/drawingml/2006/picture">
+                  <pic:nvPicPr>
+                    <pic:cNvPr id="82004208" name="Picture 82004208"/>
+                    <pic:cNvPicPr/>
+                  </pic:nvPicPr>
+                  <pic:blipFill>
+                    <a:blip xmlns:r="http://schemas.openxmlformats.org/officeDocument/2006/relationships" r:embed="rId542743519">
+                      <a:extLst>
+                        <a:ext uri="{28A0092B-C50C-407E-A947-70E740481C1C}">
+                          <a14:useLocalDpi xmlns:a14="http://schemas.microsoft.com/office/drawing/2010/main"/>
+                        </a:ext>
+                      </a:extLst>
+                    </a:blip>
+                    <a:stretch>
+                      <a:fillRect/>
+                    </a:stretch>
+                  </pic:blipFill>
+                  <pic:spPr>
+                    <a:xfrm>
+                      <a:off x="0" y="0"/>
+                      <a:ext cx="5724525" cy="2466975"/>
+                    </a:xfrm>
+                    <a:prstGeom prst="rect">
+                      <a:avLst/>
+                    </a:prstGeom>
+                  </pic:spPr>
+                </pic:pic>
+              </a:graphicData>
+            </a:graphic>
+          </wp:inline>
+        </w:drawing>
+      </w:r>
+    </w:p>
+    <w:p>
+      <w:pPr>
+        <w:pStyle w:val="Normal"/>
+      </w:pPr>
+      <w:r>
+        <w:rPr/>
+        <w:t>Con esto pasamos a crear elementos de menu</w:t>
+      </w:r>
+    </w:p>
+    <w:p>
+      <w:pPr>
+        <w:pStyle w:val="Normal"/>
+      </w:pPr>
+      <w:r>
+        <w:drawing>
+          <wp:inline wp14:editId="6354B789" wp14:anchorId="074CB026">
+            <wp:extent cx="5724525" cy="2019300"/>
+            <wp:effectExtent l="0" t="0" r="0" b="0"/>
+            <wp:docPr id="1823111741" name="drawing"/>
+            <wp:cNvGraphicFramePr>
+              <a:graphicFrameLocks noChangeAspect="1"/>
+            </wp:cNvGraphicFramePr>
+            <a:graphic>
+              <a:graphicData xmlns:a="http://schemas.openxmlformats.org/drawingml/2006/main" uri="http://schemas.openxmlformats.org/drawingml/2006/picture">
+                <pic:pic xmlns:pic="http://schemas.openxmlformats.org/drawingml/2006/picture">
+                  <pic:nvPicPr>
+                    <pic:cNvPr id="1823111741" name="Picture 1823111741"/>
+                    <pic:cNvPicPr/>
+                  </pic:nvPicPr>
+                  <pic:blipFill>
+                    <a:blip xmlns:r="http://schemas.openxmlformats.org/officeDocument/2006/relationships" r:embed="rId1859198768">
+                      <a:extLst>
+                        <a:ext uri="{28A0092B-C50C-407E-A947-70E740481C1C}">
+                          <a14:useLocalDpi xmlns:a14="http://schemas.microsoft.com/office/drawing/2010/main"/>
+                        </a:ext>
+                      </a:extLst>
+                    </a:blip>
+                    <a:stretch>
+                      <a:fillRect/>
+                    </a:stretch>
+                  </pic:blipFill>
+                  <pic:spPr>
+                    <a:xfrm>
+                      <a:off x="0" y="0"/>
+                      <a:ext cx="5724525" cy="2019300"/>
+                    </a:xfrm>
+                    <a:prstGeom prst="rect">
+                      <a:avLst/>
+                    </a:prstGeom>
+                  </pic:spPr>
+                </pic:pic>
+              </a:graphicData>
+            </a:graphic>
+          </wp:inline>
+        </w:drawing>
+      </w:r>
+      <w:r>
+        <w:drawing>
+          <wp:inline wp14:editId="72985633" wp14:anchorId="14635CF4">
+            <wp:extent cx="5724525" cy="371475"/>
+            <wp:effectExtent l="0" t="0" r="0" b="0"/>
+            <wp:docPr id="1544392724" name="drawing"/>
+            <wp:cNvGraphicFramePr>
+              <a:graphicFrameLocks noChangeAspect="1"/>
+            </wp:cNvGraphicFramePr>
+            <a:graphic>
+              <a:graphicData xmlns:a="http://schemas.openxmlformats.org/drawingml/2006/main" uri="http://schemas.openxmlformats.org/drawingml/2006/picture">
+                <pic:pic xmlns:pic="http://schemas.openxmlformats.org/drawingml/2006/picture">
+                  <pic:nvPicPr>
+                    <pic:cNvPr id="1544392724" name="Picture 1544392724"/>
+                    <pic:cNvPicPr/>
+                  </pic:nvPicPr>
+                  <pic:blipFill>
+                    <a:blip xmlns:r="http://schemas.openxmlformats.org/officeDocument/2006/relationships" r:embed="rId439411033">
+                      <a:extLst>
+                        <a:ext uri="{28A0092B-C50C-407E-A947-70E740481C1C}">
+                          <a14:useLocalDpi xmlns:a14="http://schemas.microsoft.com/office/drawing/2010/main"/>
+                        </a:ext>
+                      </a:extLst>
+                    </a:blip>
+                    <a:stretch>
+                      <a:fillRect/>
+                    </a:stretch>
+                  </pic:blipFill>
+                  <pic:spPr>
+                    <a:xfrm>
+                      <a:off x="0" y="0"/>
+                      <a:ext cx="5724525" cy="371475"/>
+                    </a:xfrm>
+                    <a:prstGeom prst="rect">
+                      <a:avLst/>
+                    </a:prstGeom>
+                  </pic:spPr>
+                </pic:pic>
+              </a:graphicData>
+            </a:graphic>
+          </wp:inline>
+        </w:drawing>
+      </w:r>
+    </w:p>
+    <w:p>
+      <w:pPr>
+        <w:pStyle w:val="Normal"/>
+      </w:pPr>
+    </w:p>
+    <w:p>
+      <w:pPr>
+        <w:pStyle w:val="Normal"/>
+      </w:pPr>
+    </w:p>
+    <w:p>
+      <w:pPr>
+        <w:pStyle w:val="Normal"/>
+      </w:pPr>
+    </w:p>
+    <w:p>
+      <w:pPr>
+        <w:pStyle w:val="Normal"/>
+      </w:pPr>
     </w:p>
     <w:sectPr>
       <w:pgSz w:w="11906" w:h="16838" w:orient="portrait"/>

</xml_diff>